<commit_message>
correcoes no caso de uso
</commit_message>
<xml_diff>
--- a/Requisitos/descricao_casos_de_uso/nivel_sistema/CSU03 - ManterPessoa.docx
+++ b/Requisitos/descricao_casos_de_uso/nivel_sistema/CSU03 - ManterPessoa.docx
@@ -65,14 +65,6 @@
         <w:gridCol w:w="6179"/>
       </w:tblGrid>
       <w:tr>
-        <w:tblPrEx>
-          <w:tblCellMar>
-            <w:top w:w="100" w:type="dxa"/>
-            <w:left w:w="100" w:type="dxa"/>
-            <w:bottom w:w="100" w:type="dxa"/>
-            <w:right w:w="100" w:type="dxa"/>
-          </w:tblCellMar>
-        </w:tblPrEx>
         <w:trPr>
           <w:trHeight w:val="690" w:hRule="atLeast"/>
         </w:trPr>
@@ -148,14 +140,6 @@
         </w:tc>
       </w:tr>
       <w:tr>
-        <w:tblPrEx>
-          <w:tblCellMar>
-            <w:top w:w="100" w:type="dxa"/>
-            <w:left w:w="100" w:type="dxa"/>
-            <w:bottom w:w="100" w:type="dxa"/>
-            <w:right w:w="100" w:type="dxa"/>
-          </w:tblCellMar>
-        </w:tblPrEx>
         <w:trPr>
           <w:trHeight w:val="785" w:hRule="atLeast"/>
         </w:trPr>
@@ -217,14 +201,6 @@
         </w:tc>
       </w:tr>
       <w:tr>
-        <w:tblPrEx>
-          <w:tblCellMar>
-            <w:top w:w="100" w:type="dxa"/>
-            <w:left w:w="100" w:type="dxa"/>
-            <w:bottom w:w="100" w:type="dxa"/>
-            <w:right w:w="100" w:type="dxa"/>
-          </w:tblCellMar>
-        </w:tblPrEx>
         <w:trPr>
           <w:trHeight w:val="530" w:hRule="atLeast"/>
         </w:trPr>
@@ -312,14 +288,6 @@
         </w:tc>
       </w:tr>
       <w:tr>
-        <w:tblPrEx>
-          <w:tblCellMar>
-            <w:top w:w="100" w:type="dxa"/>
-            <w:left w:w="100" w:type="dxa"/>
-            <w:bottom w:w="100" w:type="dxa"/>
-            <w:right w:w="100" w:type="dxa"/>
-          </w:tblCellMar>
-        </w:tblPrEx>
         <w:trPr>
           <w:trHeight w:val="530" w:hRule="atLeast"/>
         </w:trPr>
@@ -400,14 +368,6 @@
         </w:tc>
       </w:tr>
       <w:tr>
-        <w:tblPrEx>
-          <w:tblCellMar>
-            <w:top w:w="100" w:type="dxa"/>
-            <w:left w:w="100" w:type="dxa"/>
-            <w:bottom w:w="100" w:type="dxa"/>
-            <w:right w:w="100" w:type="dxa"/>
-          </w:tblCellMar>
-        </w:tblPrEx>
         <w:trPr>
           <w:trHeight w:val="785" w:hRule="atLeast"/>
         </w:trPr>
@@ -457,7 +417,6 @@
                 <w:szCs w:val="28"/>
               </w:rPr>
             </w:pPr>
-            <w:bookmarkStart w:id="5" w:name="_GoBack"/>
             <w:r>
               <w:rPr>
                 <w:rFonts w:ascii="Times New Roman" w:hAnsi="Times New Roman" w:cs="Times New Roman"/>
@@ -502,19 +461,10 @@
               </w:rPr>
               <w:t>.</w:t>
             </w:r>
-            <w:bookmarkEnd w:id="5"/>
           </w:p>
         </w:tc>
       </w:tr>
       <w:tr>
-        <w:tblPrEx>
-          <w:tblCellMar>
-            <w:top w:w="100" w:type="dxa"/>
-            <w:left w:w="100" w:type="dxa"/>
-            <w:bottom w:w="100" w:type="dxa"/>
-            <w:right w:w="100" w:type="dxa"/>
-          </w:tblCellMar>
-        </w:tblPrEx>
         <w:trPr>
           <w:trHeight w:val="530" w:hRule="atLeast"/>
         </w:trPr>
@@ -576,14 +526,6 @@
         </w:tc>
       </w:tr>
       <w:tr>
-        <w:tblPrEx>
-          <w:tblCellMar>
-            <w:top w:w="100" w:type="dxa"/>
-            <w:left w:w="100" w:type="dxa"/>
-            <w:bottom w:w="100" w:type="dxa"/>
-            <w:right w:w="100" w:type="dxa"/>
-          </w:tblCellMar>
-        </w:tblPrEx>
         <w:trPr>
           <w:trHeight w:val="705" w:hRule="atLeast"/>
         </w:trPr>
@@ -623,14 +565,6 @@
         </w:tc>
       </w:tr>
       <w:tr>
-        <w:tblPrEx>
-          <w:tblCellMar>
-            <w:top w:w="100" w:type="dxa"/>
-            <w:left w:w="100" w:type="dxa"/>
-            <w:bottom w:w="100" w:type="dxa"/>
-            <w:right w:w="100" w:type="dxa"/>
-          </w:tblCellMar>
-        </w:tblPrEx>
         <w:trPr>
           <w:trHeight w:val="660" w:hRule="atLeast"/>
         </w:trPr>
@@ -888,9 +822,9 @@
           <w:szCs w:val="32"/>
         </w:rPr>
       </w:pPr>
-      <w:bookmarkStart w:id="1" w:name="_heading=h.30j0zll"/>
+      <w:bookmarkStart w:id="1" w:name="_heading=h.gjdgxs"/>
       <w:bookmarkEnd w:id="1"/>
-      <w:bookmarkStart w:id="2" w:name="_heading=h.gjdgxs"/>
+      <w:bookmarkStart w:id="2" w:name="_heading=h.30j0zll"/>
       <w:bookmarkEnd w:id="2"/>
       <w:r>
         <w:rPr>
@@ -930,14 +864,6 @@
         <w:gridCol w:w="6293"/>
       </w:tblGrid>
       <w:tr>
-        <w:tblPrEx>
-          <w:tblCellMar>
-            <w:top w:w="100" w:type="dxa"/>
-            <w:left w:w="100" w:type="dxa"/>
-            <w:bottom w:w="100" w:type="dxa"/>
-            <w:right w:w="100" w:type="dxa"/>
-          </w:tblCellMar>
-        </w:tblPrEx>
         <w:trPr>
           <w:trHeight w:val="530" w:hRule="atLeast"/>
         </w:trPr>
@@ -1003,14 +929,6 @@
         </w:tc>
       </w:tr>
       <w:tr>
-        <w:tblPrEx>
-          <w:tblCellMar>
-            <w:top w:w="100" w:type="dxa"/>
-            <w:left w:w="100" w:type="dxa"/>
-            <w:bottom w:w="100" w:type="dxa"/>
-            <w:right w:w="100" w:type="dxa"/>
-          </w:tblCellMar>
-        </w:tblPrEx>
         <w:trPr>
           <w:trHeight w:val="530" w:hRule="atLeast"/>
         </w:trPr>
@@ -1049,14 +967,6 @@
         </w:tc>
       </w:tr>
       <w:tr>
-        <w:tblPrEx>
-          <w:tblCellMar>
-            <w:top w:w="100" w:type="dxa"/>
-            <w:left w:w="100" w:type="dxa"/>
-            <w:bottom w:w="100" w:type="dxa"/>
-            <w:right w:w="100" w:type="dxa"/>
-          </w:tblCellMar>
-        </w:tblPrEx>
         <w:trPr>
           <w:trHeight w:val="1140" w:hRule="atLeast"/>
         </w:trPr>
@@ -1606,14 +1516,6 @@
         </w:tc>
       </w:tr>
       <w:tr>
-        <w:tblPrEx>
-          <w:tblCellMar>
-            <w:top w:w="100" w:type="dxa"/>
-            <w:left w:w="100" w:type="dxa"/>
-            <w:bottom w:w="100" w:type="dxa"/>
-            <w:right w:w="100" w:type="dxa"/>
-          </w:tblCellMar>
-        </w:tblPrEx>
         <w:trPr>
           <w:trHeight w:val="1310" w:hRule="atLeast"/>
         </w:trPr>
@@ -1628,101 +1530,6 @@
             </w:tcBorders>
             <w:shd w:val="clear" w:color="auto" w:fill="auto"/>
           </w:tcPr>
-          <w:p>
-            <w:pPr>
-              <w:numPr>
-                <w:ilvl w:val="0"/>
-                <w:numId w:val="3"/>
-              </w:numPr>
-              <w:ind w:left="425"/>
-              <w:rPr>
-                <w:rFonts w:ascii="Times New Roman" w:hAnsi="Times New Roman" w:eastAsia="Ubuntu" w:cs="Times New Roman"/>
-                <w:sz w:val="28"/>
-                <w:szCs w:val="28"/>
-              </w:rPr>
-            </w:pPr>
-            <w:r>
-              <w:rPr>
-                <w:rFonts w:ascii="Times New Roman" w:hAnsi="Times New Roman" w:eastAsia="Ubuntu" w:cs="Times New Roman"/>
-                <w:sz w:val="28"/>
-                <w:szCs w:val="28"/>
-              </w:rPr>
-              <w:t xml:space="preserve">Ator clica no botão </w:t>
-            </w:r>
-            <w:r>
-              <w:rPr>
-                <w:rFonts w:ascii="Times New Roman" w:hAnsi="Times New Roman" w:eastAsia="Ubuntu" w:cs="Times New Roman"/>
-                <w:sz w:val="28"/>
-                <w:szCs w:val="28"/>
-                <w:lang w:val="pt-BR"/>
-              </w:rPr>
-              <w:t>“</w:t>
-            </w:r>
-            <w:r>
-              <w:rPr>
-                <w:rFonts w:ascii="Times New Roman" w:hAnsi="Times New Roman" w:eastAsia="Ubuntu" w:cs="Times New Roman"/>
-                <w:sz w:val="28"/>
-                <w:szCs w:val="28"/>
-              </w:rPr>
-              <w:t>Apagar Perfil</w:t>
-            </w:r>
-            <w:r>
-              <w:rPr>
-                <w:rFonts w:ascii="Times New Roman" w:hAnsi="Times New Roman" w:eastAsia="Ubuntu" w:cs="Times New Roman"/>
-                <w:sz w:val="28"/>
-                <w:szCs w:val="28"/>
-                <w:lang w:val="pt-BR"/>
-              </w:rPr>
-              <w:t>”</w:t>
-            </w:r>
-            <w:r>
-              <w:rPr>
-                <w:rFonts w:ascii="Times New Roman" w:hAnsi="Times New Roman" w:eastAsia="Ubuntu" w:cs="Times New Roman"/>
-                <w:sz w:val="28"/>
-                <w:szCs w:val="28"/>
-              </w:rPr>
-              <w:t>.</w:t>
-            </w:r>
-          </w:p>
-          <w:p>
-            <w:pPr>
-              <w:numPr>
-                <w:ilvl w:val="0"/>
-                <w:numId w:val="3"/>
-              </w:numPr>
-              <w:ind w:left="425"/>
-              <w:rPr>
-                <w:rFonts w:ascii="Times New Roman" w:hAnsi="Times New Roman" w:eastAsia="Ubuntu" w:cs="Times New Roman"/>
-                <w:sz w:val="28"/>
-                <w:szCs w:val="28"/>
-              </w:rPr>
-            </w:pPr>
-            <w:r>
-              <w:rPr>
-                <w:rFonts w:ascii="Times New Roman" w:hAnsi="Times New Roman" w:eastAsia="Ubuntu" w:cs="Times New Roman"/>
-                <w:sz w:val="28"/>
-                <w:szCs w:val="28"/>
-              </w:rPr>
-              <w:t>Ator é notificado sobre apagar o perfil</w:t>
-            </w:r>
-            <w:r>
-              <w:rPr>
-                <w:rFonts w:ascii="Times New Roman" w:hAnsi="Times New Roman" w:eastAsia="Ubuntu" w:cs="Times New Roman"/>
-                <w:sz w:val="28"/>
-                <w:szCs w:val="28"/>
-                <w:lang w:val="pt-BR"/>
-              </w:rPr>
-              <w:t xml:space="preserve"> através de um popup</w:t>
-            </w:r>
-            <w:r>
-              <w:rPr>
-                <w:rFonts w:ascii="Times New Roman" w:hAnsi="Times New Roman" w:eastAsia="Ubuntu" w:cs="Times New Roman"/>
-                <w:sz w:val="28"/>
-                <w:szCs w:val="28"/>
-              </w:rPr>
-              <w:t>, para confirmar ele precisa digitar sua senha.</w:t>
-            </w:r>
-          </w:p>
           <w:p>
             <w:pPr>
               <w:numPr>
@@ -1730,37 +1537,47 @@
                 <w:numId w:val="3"/>
               </w:numPr>
               <w:spacing w:after="240"/>
-              <w:ind w:left="425"/>
-              <w:rPr>
-                <w:rFonts w:ascii="Times New Roman" w:hAnsi="Times New Roman" w:eastAsia="Ubuntu" w:cs="Times New Roman"/>
-                <w:sz w:val="28"/>
-                <w:szCs w:val="28"/>
-              </w:rPr>
-            </w:pPr>
-            <w:r>
-              <w:rPr>
-                <w:rFonts w:ascii="Times New Roman" w:hAnsi="Times New Roman" w:eastAsia="Ubuntu" w:cs="Times New Roman"/>
-                <w:sz w:val="28"/>
-                <w:szCs w:val="28"/>
-              </w:rPr>
-              <w:t>O perfil é excluído e o sistema retoma à tela</w:t>
-            </w:r>
-            <w:r>
-              <w:rPr>
-                <w:rFonts w:ascii="Times New Roman" w:hAnsi="Times New Roman" w:eastAsia="Ubuntu" w:cs="Times New Roman"/>
-                <w:color w:val="FF0000"/>
-                <w:sz w:val="28"/>
-                <w:szCs w:val="28"/>
-              </w:rPr>
-              <w:t xml:space="preserve"> 1C - Autenticar</w:t>
-            </w:r>
-            <w:r>
-              <w:rPr>
-                <w:rFonts w:ascii="Times New Roman" w:hAnsi="Times New Roman" w:eastAsia="Ubuntu" w:cs="Times New Roman"/>
-                <w:sz w:val="28"/>
-                <w:szCs w:val="28"/>
-              </w:rPr>
-              <w:t>.</w:t>
+              <w:ind w:left="425" w:leftChars="0" w:hanging="425" w:firstLineChars="0"/>
+              <w:rPr>
+                <w:rFonts w:hint="default" w:ascii="Times New Roman" w:hAnsi="Times New Roman" w:eastAsia="Ubuntu" w:cs="Times New Roman"/>
+                <w:sz w:val="28"/>
+                <w:szCs w:val="28"/>
+                <w:lang w:val="pt-PT"/>
+              </w:rPr>
+            </w:pPr>
+            <w:r>
+              <w:rPr>
+                <w:rFonts w:hint="default" w:ascii="Times New Roman" w:hAnsi="Times New Roman" w:eastAsia="Ubuntu" w:cs="Times New Roman"/>
+                <w:sz w:val="28"/>
+                <w:szCs w:val="28"/>
+                <w:lang w:val="pt-PT"/>
+              </w:rPr>
+              <w:t>O sistema abrirá um popup com a mensagem “Informe sua senha para a exclusão da Empresa no sistema”;</w:t>
+            </w:r>
+          </w:p>
+          <w:p>
+            <w:pPr>
+              <w:numPr>
+                <w:ilvl w:val="0"/>
+                <w:numId w:val="3"/>
+              </w:numPr>
+              <w:spacing w:after="240"/>
+              <w:ind w:left="425" w:leftChars="0" w:hanging="425" w:firstLineChars="0"/>
+              <w:rPr>
+                <w:rFonts w:hint="default" w:ascii="Times New Roman" w:hAnsi="Times New Roman" w:eastAsia="Ubuntu" w:cs="Times New Roman"/>
+                <w:sz w:val="28"/>
+                <w:szCs w:val="28"/>
+                <w:lang w:val="pt-PT"/>
+              </w:rPr>
+            </w:pPr>
+            <w:r>
+              <w:rPr>
+                <w:rFonts w:hint="default" w:ascii="Times New Roman" w:hAnsi="Times New Roman" w:eastAsia="Ubuntu" w:cs="Times New Roman"/>
+                <w:sz w:val="28"/>
+                <w:szCs w:val="28"/>
+                <w:lang w:val="pt-PT"/>
+              </w:rPr>
+              <w:t>Ator digita a senha corretamente e o sistema exibe um popup com a mensagem “Empresa excluída com sucesso”.</w:t>
             </w:r>
           </w:p>
         </w:tc>
@@ -1808,6 +1625,8 @@
               </w:rPr>
               <w:t>Fluxo de Exceção</w:t>
             </w:r>
+            <w:bookmarkStart w:id="5" w:name="_GoBack"/>
+            <w:bookmarkEnd w:id="5"/>
           </w:p>
         </w:tc>
       </w:tr>
@@ -3561,11 +3380,11 @@
 </file>
 
 <file path=word/numbering.xml><?xml version="1.0" encoding="utf-8"?>
-<w:numbering xmlns:wpc="http://schemas.microsoft.com/office/word/2010/wordprocessingCanvas" xmlns:mc="http://schemas.openxmlformats.org/markup-compatibility/2006" xmlns:o="urn:schemas-microsoft-com:office:office" xmlns:r="http://schemas.openxmlformats.org/officeDocument/2006/relationships" xmlns:m="http://schemas.openxmlformats.org/officeDocument/2006/math" xmlns:v="urn:schemas-microsoft-com:vml" xmlns:wp14="http://schemas.microsoft.com/office/word/2010/wordprocessingDrawing" xmlns:wp="http://schemas.openxmlformats.org/drawingml/2006/wordprocessingDrawing" xmlns:w10="urn:schemas-microsoft-com:office:word" xmlns:w="http://schemas.openxmlformats.org/wordprocessingml/2006/main" xmlns:w14="http://schemas.microsoft.com/office/word/2010/wordml" xmlns:wpg="http://schemas.microsoft.com/office/word/2010/wordprocessingGroup" xmlns:wpi="http://schemas.microsoft.com/office/word/2010/wordprocessingInk" xmlns:wne="http://schemas.microsoft.com/office/word/2006/wordml" xmlns:wps="http://schemas.microsoft.com/office/word/2010/wordprocessingShape" xmlns:wpsCustomData="http://www.wps.cn/officeDocument/2013/wpsCustomData" mc:Ignorable="w14 wp14">
+<w:numbering xmlns:wpc="http://schemas.microsoft.com/office/word/2010/wordprocessingCanvas" xmlns:mc="http://schemas.openxmlformats.org/markup-compatibility/2006" xmlns:o="urn:schemas-microsoft-com:office:office" xmlns:r="http://schemas.openxmlformats.org/officeDocument/2006/relationships" xmlns:m="http://schemas.openxmlformats.org/officeDocument/2006/math" xmlns:v="urn:schemas-microsoft-com:vml" xmlns:wp14="http://schemas.microsoft.com/office/word/2010/wordprocessingDrawing" xmlns:wp="http://schemas.openxmlformats.org/drawingml/2006/wordprocessingDrawing" xmlns:w10="urn:schemas-microsoft-com:office:word" xmlns:w="http://schemas.openxmlformats.org/wordprocessingml/2006/main" xmlns:w14="http://schemas.microsoft.com/office/word/2010/wordml" xmlns:wpg="http://schemas.microsoft.com/office/word/2010/wordprocessingGroup" xmlns:wpi="http://schemas.microsoft.com/office/word/2010/wordprocessingInk" xmlns:wne="http://schemas.microsoft.com/office/word/2006/wordml" xmlns:wps="http://schemas.microsoft.com/office/word/2010/wordprocessingShape" mc:Ignorable="w14 wp14">
   <w:abstractNum w:abstractNumId="0">
-    <w:nsid w:val="BF205925"/>
-    <w:multiLevelType w:val="multilevel"/>
-    <w:tmpl w:val="BF205925"/>
+    <w:nsid w:val="BF7E355F"/>
+    <w:multiLevelType w:val="singleLevel"/>
+    <w:tmpl w:val="BF7E355F"/>
     <w:lvl w:ilvl="0" w:tentative="0">
       <w:start w:val="1"/>
       <w:numFmt w:val="decimal"/>
@@ -3573,132 +3392,12 @@
       <w:lvlJc w:val="left"/>
       <w:pPr>
         <w:tabs>
-          <w:tab w:val="left" w:pos="0"/>
+          <w:tab w:val="left" w:pos="425"/>
         </w:tabs>
-        <w:ind w:left="1440" w:hanging="360"/>
+        <w:ind w:left="425" w:leftChars="0" w:hanging="425" w:firstLineChars="0"/>
       </w:pPr>
       <w:rPr>
-        <w:u w:val="none"/>
-      </w:rPr>
-    </w:lvl>
-    <w:lvl w:ilvl="1" w:tentative="0">
-      <w:start w:val="1"/>
-      <w:numFmt w:val="lowerLetter"/>
-      <w:lvlText w:val="%2."/>
-      <w:lvlJc w:val="left"/>
-      <w:pPr>
-        <w:tabs>
-          <w:tab w:val="left" w:pos="0"/>
-        </w:tabs>
-        <w:ind w:left="2160" w:hanging="360"/>
-      </w:pPr>
-      <w:rPr>
-        <w:u w:val="none"/>
-      </w:rPr>
-    </w:lvl>
-    <w:lvl w:ilvl="2" w:tentative="0">
-      <w:start w:val="1"/>
-      <w:numFmt w:val="lowerRoman"/>
-      <w:lvlText w:val="%3."/>
-      <w:lvlJc w:val="right"/>
-      <w:pPr>
-        <w:tabs>
-          <w:tab w:val="left" w:pos="0"/>
-        </w:tabs>
-        <w:ind w:left="2880" w:hanging="360"/>
-      </w:pPr>
-      <w:rPr>
-        <w:u w:val="none"/>
-      </w:rPr>
-    </w:lvl>
-    <w:lvl w:ilvl="3" w:tentative="0">
-      <w:start w:val="1"/>
-      <w:numFmt w:val="decimal"/>
-      <w:lvlText w:val="%4."/>
-      <w:lvlJc w:val="left"/>
-      <w:pPr>
-        <w:tabs>
-          <w:tab w:val="left" w:pos="0"/>
-        </w:tabs>
-        <w:ind w:left="3600" w:hanging="360"/>
-      </w:pPr>
-      <w:rPr>
-        <w:u w:val="none"/>
-      </w:rPr>
-    </w:lvl>
-    <w:lvl w:ilvl="4" w:tentative="0">
-      <w:start w:val="1"/>
-      <w:numFmt w:val="lowerLetter"/>
-      <w:lvlText w:val="%5."/>
-      <w:lvlJc w:val="left"/>
-      <w:pPr>
-        <w:tabs>
-          <w:tab w:val="left" w:pos="0"/>
-        </w:tabs>
-        <w:ind w:left="4320" w:hanging="360"/>
-      </w:pPr>
-      <w:rPr>
-        <w:u w:val="none"/>
-      </w:rPr>
-    </w:lvl>
-    <w:lvl w:ilvl="5" w:tentative="0">
-      <w:start w:val="1"/>
-      <w:numFmt w:val="lowerRoman"/>
-      <w:lvlText w:val="%6."/>
-      <w:lvlJc w:val="right"/>
-      <w:pPr>
-        <w:tabs>
-          <w:tab w:val="left" w:pos="0"/>
-        </w:tabs>
-        <w:ind w:left="5040" w:hanging="360"/>
-      </w:pPr>
-      <w:rPr>
-        <w:u w:val="none"/>
-      </w:rPr>
-    </w:lvl>
-    <w:lvl w:ilvl="6" w:tentative="0">
-      <w:start w:val="1"/>
-      <w:numFmt w:val="decimal"/>
-      <w:lvlText w:val="%7."/>
-      <w:lvlJc w:val="left"/>
-      <w:pPr>
-        <w:tabs>
-          <w:tab w:val="left" w:pos="0"/>
-        </w:tabs>
-        <w:ind w:left="5760" w:hanging="360"/>
-      </w:pPr>
-      <w:rPr>
-        <w:u w:val="none"/>
-      </w:rPr>
-    </w:lvl>
-    <w:lvl w:ilvl="7" w:tentative="0">
-      <w:start w:val="1"/>
-      <w:numFmt w:val="lowerLetter"/>
-      <w:lvlText w:val="%8."/>
-      <w:lvlJc w:val="left"/>
-      <w:pPr>
-        <w:tabs>
-          <w:tab w:val="left" w:pos="0"/>
-        </w:tabs>
-        <w:ind w:left="6480" w:hanging="360"/>
-      </w:pPr>
-      <w:rPr>
-        <w:u w:val="none"/>
-      </w:rPr>
-    </w:lvl>
-    <w:lvl w:ilvl="8" w:tentative="0">
-      <w:start w:val="1"/>
-      <w:numFmt w:val="lowerRoman"/>
-      <w:lvlText w:val="%9."/>
-      <w:lvlJc w:val="right"/>
-      <w:pPr>
-        <w:tabs>
-          <w:tab w:val="left" w:pos="0"/>
-        </w:tabs>
-        <w:ind w:left="7200" w:hanging="360"/>
-      </w:pPr>
-      <w:rPr>
-        <w:u w:val="none"/>
+        <w:rFonts w:hint="default"/>
       </w:rPr>
     </w:lvl>
   </w:abstractNum>
@@ -4138,14 +3837,13 @@
 </file>
 
 <file path=word/styles.xml><?xml version="1.0" encoding="utf-8"?>
-<w:styles xmlns:mc="http://schemas.openxmlformats.org/markup-compatibility/2006" xmlns:o="urn:schemas-microsoft-com:office:office" xmlns:r="http://schemas.openxmlformats.org/officeDocument/2006/relationships" xmlns:m="http://schemas.openxmlformats.org/officeDocument/2006/math" xmlns:v="urn:schemas-microsoft-com:vml" xmlns:w="http://schemas.openxmlformats.org/wordprocessingml/2006/main" xmlns:w14="http://schemas.microsoft.com/office/word/2010/wordml" xmlns:w10="urn:schemas-microsoft-com:office:word" xmlns:sl="http://schemas.openxmlformats.org/schemaLibrary/2006/main" xmlns:wpsCustomData="http://www.wps.cn/officeDocument/2013/wpsCustomData" mc:Ignorable="w14">
+<w:styles xmlns:mc="http://schemas.openxmlformats.org/markup-compatibility/2006" xmlns:o="urn:schemas-microsoft-com:office:office" xmlns:r="http://schemas.openxmlformats.org/officeDocument/2006/relationships" xmlns:m="http://schemas.openxmlformats.org/officeDocument/2006/math" xmlns:v="urn:schemas-microsoft-com:vml" xmlns:w="http://schemas.openxmlformats.org/wordprocessingml/2006/main" xmlns:w14="http://schemas.microsoft.com/office/word/2010/wordml" xmlns:w10="urn:schemas-microsoft-com:office:word" xmlns:sl="http://schemas.openxmlformats.org/schemaLibrary/2006/main" mc:Ignorable="w14">
   <w:docDefaults>
     <w:rPrDefault>
       <w:rPr>
-        <w:rFonts w:ascii="Arial" w:hAnsi="Arial" w:eastAsia="Arial" w:cs="Arial"/>
+        <w:rFonts w:ascii="Times New Roman" w:hAnsi="Times New Roman" w:eastAsia="SimSun" w:cs="Times New Roman"/>
       </w:rPr>
     </w:rPrDefault>
-    <w:pPrDefault/>
   </w:docDefaults>
   <w:latentStyles w:count="260" w:defQFormat="0" w:defUnhideWhenUsed="1" w:defSemiHidden="1" w:defUIPriority="99" w:defLockedState="0">
     <w:lsdException w:qFormat="1" w:unhideWhenUsed="0" w:uiPriority="0" w:semiHidden="0" w:name="Normal"/>

</xml_diff>